<commit_message>
Finalne izmene u dokumentaciji
</commit_message>
<xml_diff>
--- a/dokumentacija/DokumentacijaFinal.docx
+++ b/dokumentacija/DokumentacijaFinal.docx
@@ -12,8 +12,6 @@
           <w:szCs w:val="32"/>
         </w:rPr>
       </w:pPr>
-      <w:bookmarkStart w:id="0" w:name="_GoBack"/>
-      <w:bookmarkEnd w:id="0"/>
       <w:r>
         <w:rPr>
           <w:rFonts w:eastAsia="Times New Roman" w:cs="Arial"/>
@@ -386,7 +384,15 @@
           <w:szCs w:val="28"/>
         </w:rPr>
         <w:tab/>
-        <w:t xml:space="preserve"> Studenti:</w:t>
+        <w:t xml:space="preserve"> Student</w:t>
+      </w:r>
+      <w:r>
+        <w:rPr>
+          <w:rFonts w:eastAsia="Times New Roman" w:cs="Arial"/>
+          <w:sz w:val="28"/>
+          <w:szCs w:val="28"/>
+        </w:rPr>
+        <w:t>:</w:t>
       </w:r>
     </w:p>
     <w:p>
@@ -582,48 +588,8 @@
         </w:rPr>
         <w:t xml:space="preserve">   </w:t>
       </w:r>
-      <w:r>
-        <w:rPr>
-          <w:rFonts w:eastAsia="Times New Roman" w:cs="Arial"/>
-          <w:sz w:val="28"/>
-          <w:szCs w:val="28"/>
-          <w:lang w:val="sr-Latn-ME"/>
-        </w:rPr>
-        <w:t>Nina Vuković</w:t>
-      </w:r>
-      <w:r>
-        <w:rPr>
-          <w:rFonts w:eastAsia="Times New Roman" w:cs="Arial"/>
-          <w:sz w:val="28"/>
-          <w:szCs w:val="28"/>
-        </w:rPr>
-        <w:t xml:space="preserve"> </w:t>
-      </w:r>
-      <w:r>
-        <w:rPr>
-          <w:rFonts w:eastAsia="Times New Roman" w:cs="Arial"/>
-          <w:sz w:val="28"/>
-          <w:szCs w:val="28"/>
-        </w:rPr>
-        <w:t>352</w:t>
-      </w:r>
-      <w:r>
-        <w:rPr>
-          <w:rFonts w:eastAsia="Times New Roman" w:cs="Arial"/>
-          <w:sz w:val="28"/>
-          <w:szCs w:val="28"/>
-        </w:rPr>
-        <w:t>/1</w:t>
-      </w:r>
-      <w:r>
-        <w:rPr>
-          <w:rFonts w:eastAsia="Times New Roman" w:cs="Arial"/>
-          <w:sz w:val="28"/>
-          <w:szCs w:val="28"/>
-          <w:lang w:val="sr-Cyrl-RS"/>
-        </w:rPr>
-        <w:t>6</w:t>
-      </w:r>
+      <w:bookmarkStart w:id="0" w:name="_GoBack"/>
+      <w:bookmarkEnd w:id="0"/>
     </w:p>
     <w:p>
       <w:pPr>
@@ -11965,7 +11931,7 @@
               </wp:anchor>
             </w:drawing>
           </mc:Choice>
-          <mc:Fallback xmlns:w16cid="http://schemas.microsoft.com/office/word/2016/wordml/cid" xmlns:am3d="http://schemas.microsoft.com/office/drawing/2017/model3d" xmlns:aink="http://schemas.microsoft.com/office/drawing/2016/ink" xmlns:cx8="http://schemas.microsoft.com/office/drawing/2016/5/14/chartex" xmlns:cx7="http://schemas.microsoft.com/office/drawing/2016/5/13/chartex" xmlns:cx6="http://schemas.microsoft.com/office/drawing/2016/5/12/chartex" xmlns:cx5="http://schemas.microsoft.com/office/drawing/2016/5/11/chartex" xmlns:cx4="http://schemas.microsoft.com/office/drawing/2016/5/10/chartex" xmlns:cx3="http://schemas.microsoft.com/office/drawing/2016/5/9/chartex" xmlns:cx2="http://schemas.microsoft.com/office/drawing/2015/10/21/chartex" xmlns:cx1="http://schemas.microsoft.com/office/drawing/2015/9/8/chartex">
+          <mc:Fallback xmlns:cx1="http://schemas.microsoft.com/office/drawing/2015/9/8/chartex" xmlns:cx2="http://schemas.microsoft.com/office/drawing/2015/10/21/chartex" xmlns:cx3="http://schemas.microsoft.com/office/drawing/2016/5/9/chartex" xmlns:cx4="http://schemas.microsoft.com/office/drawing/2016/5/10/chartex" xmlns:cx5="http://schemas.microsoft.com/office/drawing/2016/5/11/chartex" xmlns:cx6="http://schemas.microsoft.com/office/drawing/2016/5/12/chartex" xmlns:cx7="http://schemas.microsoft.com/office/drawing/2016/5/13/chartex" xmlns:cx8="http://schemas.microsoft.com/office/drawing/2016/5/14/chartex" xmlns:aink="http://schemas.microsoft.com/office/drawing/2016/ink" xmlns:am3d="http://schemas.microsoft.com/office/drawing/2017/model3d" xmlns:w16cid="http://schemas.microsoft.com/office/word/2016/wordml/cid">
             <w:pict>
               <v:shapetype w14:anchorId="3BE7CEFE" id="_x0000_t32" coordsize="21600,21600" o:spt="32" o:oned="t" path="m,l21600,21600e" filled="f">
                 <v:path arrowok="t" fillok="f" o:connecttype="none"/>
@@ -39945,7 +39911,7 @@
           <w:rPr>
             <w:noProof/>
           </w:rPr>
-          <w:t>44</w:t>
+          <w:t>21</w:t>
         </w:r>
         <w:r>
           <w:rPr>
@@ -46042,7 +46008,7 @@
 </file>
 
 <file path=customXml/itemProps1.xml><?xml version="1.0" encoding="utf-8"?>
-<ds:datastoreItem xmlns:ds="http://schemas.openxmlformats.org/officeDocument/2006/customXml" ds:itemID="{48458D5A-C726-41A6-B15E-90B5D53A1D02}">
+<ds:datastoreItem xmlns:ds="http://schemas.openxmlformats.org/officeDocument/2006/customXml" ds:itemID="{7CC789A6-102C-4E2C-89D1-D96BCA244549}">
   <ds:schemaRefs>
     <ds:schemaRef ds:uri="http://schemas.openxmlformats.org/officeDocument/2006/bibliography"/>
   </ds:schemaRefs>

</xml_diff>